<commit_message>
finishing touches on lab 1
</commit_message>
<xml_diff>
--- a/hw1.docx
+++ b/hw1.docx
@@ -145,118 +145,20 @@
       <w:pPr>
         <w:pStyle w:val="ListParagraph"/>
         <w:numPr>
-          <w:ilvl w:val="0"/>
-          <w:numId w:val="1"/>
-        </w:numPr>
-      </w:pPr>
-    </w:p>
-    <w:p>
-      <w:pPr>
-        <w:pStyle w:val="ListParagraph"/>
-        <w:numPr>
           <w:ilvl w:val="1"/>
           <w:numId w:val="1"/>
         </w:numPr>
       </w:pPr>
-      <w:r>
-        <w:t xml:space="preserve">Poker </w:t>
-      </w:r>
-    </w:p>
-    <w:p>
-      <w:pPr>
-        <w:pStyle w:val="ListParagraph"/>
-        <w:numPr>
-          <w:ilvl w:val="2"/>
-          <w:numId w:val="1"/>
-        </w:numPr>
-      </w:pPr>
-      <w:r>
-        <w:t>PEAS: P: Earning a lot of money, losing least amount of money. E: cards you have, cards opponents have, money you have, money in play, whether players are lying or not. A: play a card, draw a card, put chips in, up ante. S: camera for cards, camera for money, maybe a camera to identify tells.</w:t>
-      </w:r>
-    </w:p>
-    <w:p>
-      <w:pPr>
-        <w:pStyle w:val="ListParagraph"/>
-        <w:numPr>
-          <w:ilvl w:val="2"/>
-          <w:numId w:val="1"/>
-        </w:numPr>
-      </w:pPr>
-      <w:r>
-        <w:t>Environment:</w:t>
-      </w:r>
-    </w:p>
-    <w:p>
-      <w:pPr>
-        <w:pStyle w:val="ListParagraph"/>
-        <w:numPr>
-          <w:ilvl w:val="3"/>
-          <w:numId w:val="1"/>
-        </w:numPr>
-      </w:pPr>
-      <w:r>
-        <w:t>Observable: Partially, you can’t tell what other players have in their hands, but you can look at what you have and how much money is in play.</w:t>
-      </w:r>
-    </w:p>
-    <w:p>
-      <w:pPr>
-        <w:pStyle w:val="ListParagraph"/>
-        <w:numPr>
-          <w:ilvl w:val="3"/>
-          <w:numId w:val="1"/>
-        </w:numPr>
-      </w:pPr>
-      <w:r>
-        <w:t>Deterministic: No, while you can influence the state of the environment, you don’t overall determine what the environment will be, as there are other players involved who also influence the environment.</w:t>
-      </w:r>
-    </w:p>
-    <w:p>
-      <w:pPr>
-        <w:pStyle w:val="ListParagraph"/>
-        <w:numPr>
-          <w:ilvl w:val="3"/>
-          <w:numId w:val="1"/>
-        </w:numPr>
-      </w:pPr>
-      <w:r>
-        <w:t xml:space="preserve">Episodic: </w:t>
-      </w:r>
-      <w:r>
-        <w:t xml:space="preserve">Yes, each hand would be an episode, and depending on the current episode a decision will be made (depending on hand, money stack) </w:t>
-      </w:r>
-    </w:p>
-    <w:p>
-      <w:pPr>
-        <w:pStyle w:val="ListParagraph"/>
-        <w:numPr>
-          <w:ilvl w:val="3"/>
-          <w:numId w:val="1"/>
-        </w:numPr>
-      </w:pPr>
-      <w:r>
-        <w:lastRenderedPageBreak/>
-        <w:t>Static: Yes, others need to wait while you take your turn.</w:t>
-      </w:r>
-    </w:p>
-    <w:p>
-      <w:pPr>
-        <w:pStyle w:val="ListParagraph"/>
-        <w:numPr>
-          <w:ilvl w:val="3"/>
-          <w:numId w:val="1"/>
-        </w:numPr>
-      </w:pPr>
-      <w:r>
-        <w:t xml:space="preserve">Discrete: </w:t>
-      </w:r>
-      <w:r>
-        <w:t>Yes</w:t>
-      </w:r>
-      <w:r>
-        <w:t xml:space="preserve">, </w:t>
-      </w:r>
-      <w:r>
-        <w:t xml:space="preserve">the poker playing </w:t>
+      <w:hyperlink r:id="rId10" w:history="1">
+        <w:r>
+          <w:rPr>
+            <w:rStyle w:val="Hyperlink"/>
+          </w:rPr>
+          <w:t>https://simoninithomas.github.io/gameplAI/</w:t>
+        </w:r>
+      </w:hyperlink>
+      <w:r>
+        <w:t xml:space="preserve"> is an example of someone who is already implementing this </w:t>
       </w:r>
       <w:proofErr w:type="spellStart"/>
       <w:r>
@@ -264,19 +166,7 @@
       </w:r>
       <w:proofErr w:type="spellEnd"/>
       <w:r>
-        <w:t xml:space="preserve"> would examine its own and the number of hand options would be finite and countable.</w:t>
-      </w:r>
-    </w:p>
-    <w:p>
-      <w:pPr>
-        <w:pStyle w:val="ListParagraph"/>
-        <w:numPr>
-          <w:ilvl w:val="3"/>
-          <w:numId w:val="1"/>
-        </w:numPr>
-      </w:pPr>
-      <w:r>
-        <w:t>Single-Agent: No, there are multiple players involved in the game.</w:t>
+        <w:t>, and on Tuesday the 27 will release the finished video</w:t>
       </w:r>
     </w:p>
     <w:p>
@@ -288,302 +178,471 @@
         </w:numPr>
       </w:pPr>
       <w:r>
-        <w:t>Security that monitors a building’s hallway at night</w:t>
-      </w:r>
-    </w:p>
-    <w:p>
-      <w:pPr>
-        <w:pStyle w:val="ListParagraph"/>
-        <w:numPr>
-          <w:ilvl w:val="2"/>
-          <w:numId w:val="1"/>
-        </w:numPr>
-      </w:pPr>
-      <w:r>
-        <w:t xml:space="preserve">PEAS: P: </w:t>
-      </w:r>
-      <w:r>
-        <w:t>Whether they can catch intruders, how quickly they can sound alarm, accuracy between intruders and employees. E: hallway with people, dark surroundings, small animals/other distractions. A: sound alarm, notify authorities. S: Camera, maybe microphone, speaker to alarm</w:t>
-      </w:r>
-      <w:r>
-        <w:t>, screen/recorder</w:t>
-      </w:r>
-      <w:r>
-        <w:t xml:space="preserve">. </w:t>
-      </w:r>
-    </w:p>
-    <w:p>
-      <w:pPr>
-        <w:pStyle w:val="ListParagraph"/>
-        <w:numPr>
-          <w:ilvl w:val="2"/>
-          <w:numId w:val="1"/>
-        </w:numPr>
-      </w:pPr>
-      <w:r>
-        <w:t>Environment:</w:t>
-      </w:r>
-    </w:p>
-    <w:p>
-      <w:pPr>
-        <w:pStyle w:val="ListParagraph"/>
-        <w:numPr>
-          <w:ilvl w:val="3"/>
-          <w:numId w:val="1"/>
-        </w:numPr>
-      </w:pPr>
-      <w:r>
-        <w:t>Observable: Fully, with the right set up, the AI should be able to see the entire hallway</w:t>
-      </w:r>
-    </w:p>
-    <w:p>
-      <w:pPr>
-        <w:pStyle w:val="ListParagraph"/>
-        <w:numPr>
-          <w:ilvl w:val="3"/>
-          <w:numId w:val="1"/>
-        </w:numPr>
-      </w:pPr>
-      <w:r>
-        <w:t xml:space="preserve">Deterministic: Partially. There are many things that could happen in the environment that </w:t>
-      </w:r>
-      <w:r>
-        <w:t>could not be predicted</w:t>
-      </w:r>
-      <w:r>
-        <w:t xml:space="preserve"> by the AI, such as if an intruder runs or doesn’t after an alarm is sounded.</w:t>
-      </w:r>
-      <w:r>
-        <w:t xml:space="preserve"> It is real world so there could be any number of options.</w:t>
-      </w:r>
-    </w:p>
-    <w:p>
-      <w:pPr>
-        <w:pStyle w:val="ListParagraph"/>
-        <w:numPr>
-          <w:ilvl w:val="3"/>
-          <w:numId w:val="1"/>
-        </w:numPr>
-      </w:pPr>
-      <w:r>
-        <w:t xml:space="preserve">Episodic: </w:t>
-      </w:r>
-      <w:r>
-        <w:t>No, the AI wouldn’t observe the hallway in episodes, but as a continuous feed.</w:t>
-      </w:r>
-    </w:p>
-    <w:p>
-      <w:pPr>
-        <w:pStyle w:val="ListParagraph"/>
-        <w:numPr>
-          <w:ilvl w:val="3"/>
-          <w:numId w:val="1"/>
-        </w:numPr>
-      </w:pPr>
-      <w:r>
-        <w:t xml:space="preserve">Static: </w:t>
-      </w:r>
-      <w:r>
-        <w:t>No, because the environment is changing always (intruder walking down hall) it is dynamic, and will not wait for the AI to make a decision</w:t>
-      </w:r>
-    </w:p>
-    <w:p>
-      <w:pPr>
-        <w:pStyle w:val="ListParagraph"/>
-        <w:numPr>
-          <w:ilvl w:val="3"/>
-          <w:numId w:val="1"/>
-        </w:numPr>
-      </w:pPr>
-      <w:r>
-        <w:t xml:space="preserve">Discrete: </w:t>
-      </w:r>
-      <w:r>
-        <w:t>No, there are an infinite number of states the hallway can be in</w:t>
-      </w:r>
-    </w:p>
-    <w:p>
-      <w:pPr>
-        <w:pStyle w:val="ListParagraph"/>
-        <w:numPr>
-          <w:ilvl w:val="3"/>
-          <w:numId w:val="1"/>
-        </w:numPr>
-      </w:pPr>
-      <w:r>
-        <w:t xml:space="preserve">Single-Agent: </w:t>
-      </w:r>
-      <w:r>
-        <w:t>Yes, the observing AI will be the only agent in the environment</w:t>
-      </w:r>
-    </w:p>
-    <w:p>
-      <w:pPr>
-        <w:pStyle w:val="ListParagraph"/>
-        <w:numPr>
-          <w:ilvl w:val="1"/>
-          <w:numId w:val="1"/>
-        </w:numPr>
-      </w:pPr>
-      <w:r>
-        <w:t>(Scheduling agent that coordinates employee meetings)</w:t>
-      </w:r>
-    </w:p>
-    <w:p>
-      <w:pPr>
-        <w:pStyle w:val="ListParagraph"/>
-        <w:numPr>
-          <w:ilvl w:val="2"/>
-          <w:numId w:val="1"/>
-        </w:numPr>
-      </w:pPr>
-      <w:r>
-        <w:t xml:space="preserve">PEAS: P: How efficient they are at managing an employee’s time, no overlapping meetings. E: regular meetings, special case meetings, multiple employees with different schedules. A: book rooms in the building, notify employees, notify other members of the meeting. S: camera to observe rooms, keyboard/screen for inputting employee schedules. </w:t>
-      </w:r>
-    </w:p>
-    <w:p>
-      <w:pPr>
-        <w:pStyle w:val="ListParagraph"/>
-        <w:numPr>
-          <w:ilvl w:val="2"/>
-          <w:numId w:val="1"/>
-        </w:numPr>
-      </w:pPr>
-      <w:r>
-        <w:t>Environment:</w:t>
-      </w:r>
-    </w:p>
-    <w:p>
-      <w:pPr>
-        <w:pStyle w:val="ListParagraph"/>
-        <w:numPr>
-          <w:ilvl w:val="3"/>
-          <w:numId w:val="1"/>
-        </w:numPr>
-      </w:pPr>
-      <w:r>
-        <w:t xml:space="preserve">Observable: </w:t>
-      </w:r>
-      <w:r>
-        <w:t>Yes. The AI would have complete access to all employee’s schedules/availability.</w:t>
-      </w:r>
-    </w:p>
-    <w:p>
-      <w:pPr>
-        <w:pStyle w:val="ListParagraph"/>
-        <w:numPr>
-          <w:ilvl w:val="3"/>
-          <w:numId w:val="1"/>
-        </w:numPr>
-      </w:pPr>
-      <w:r>
-        <w:t xml:space="preserve">Deterministic: </w:t>
-      </w:r>
-      <w:r>
-        <w:t>Yes, because the AI schedules the meetings, the state of the environment depends on what decisions the AI makes</w:t>
-      </w:r>
-    </w:p>
-    <w:p>
-      <w:pPr>
-        <w:pStyle w:val="ListParagraph"/>
-        <w:numPr>
-          <w:ilvl w:val="3"/>
-          <w:numId w:val="1"/>
-        </w:numPr>
-      </w:pPr>
-      <w:r>
-        <w:t xml:space="preserve">Episodic: </w:t>
-      </w:r>
-      <w:r>
-        <w:t xml:space="preserve">Yes, there is no reason for the AI to need past data, as it simply would make future decisions based on </w:t>
-      </w:r>
-      <w:r>
-        <w:t xml:space="preserve">a current snapshot of </w:t>
-      </w:r>
-      <w:r>
-        <w:t>employee schedule</w:t>
-      </w:r>
-      <w:r>
-        <w:t>s</w:t>
-      </w:r>
-    </w:p>
-    <w:p>
-      <w:pPr>
-        <w:pStyle w:val="ListParagraph"/>
-        <w:numPr>
-          <w:ilvl w:val="3"/>
-          <w:numId w:val="1"/>
-        </w:numPr>
-      </w:pPr>
-      <w:r>
-        <w:t xml:space="preserve">Static: </w:t>
-      </w:r>
-      <w:r>
-        <w:t>Yes, no meeting would happen unless scheduled by the AI</w:t>
-      </w:r>
-    </w:p>
-    <w:p>
-      <w:pPr>
-        <w:pStyle w:val="ListParagraph"/>
-        <w:numPr>
-          <w:ilvl w:val="3"/>
-          <w:numId w:val="1"/>
-        </w:numPr>
-      </w:pPr>
-      <w:r>
-        <w:lastRenderedPageBreak/>
-        <w:t xml:space="preserve">Discrete: </w:t>
-      </w:r>
-      <w:r>
-        <w:t>Yes, there are a finite number of possible actions and states (rooms are all open, rooms are all closed, some are open for meetings, etc.)</w:t>
-      </w:r>
-    </w:p>
-    <w:p>
-      <w:pPr>
-        <w:pStyle w:val="ListParagraph"/>
-        <w:numPr>
-          <w:ilvl w:val="3"/>
-          <w:numId w:val="1"/>
-        </w:numPr>
-      </w:pPr>
-      <w:r>
-        <w:t>Single-Agent:</w:t>
-      </w:r>
+        <w:t xml:space="preserve">This is a livestream of </w:t>
+      </w:r>
+      <w:proofErr w:type="spellStart"/>
+      <w:r>
+        <w:t>ai</w:t>
+      </w:r>
+      <w:proofErr w:type="spellEnd"/>
+      <w:r>
+        <w:t xml:space="preserve"> learning to play super Mario brothers </w:t>
+      </w:r>
+      <w:hyperlink r:id="rId11" w:history="1">
+        <w:r>
+          <w:rPr>
+            <w:rStyle w:val="Hyperlink"/>
+          </w:rPr>
+          <w:t>https://thenextweb.com/artificial-intelligence/2018/01/03/this-live-stream-of-ai-learning-to-play-super-mario-bros-is-awesome/</w:t>
+        </w:r>
+      </w:hyperlink>
       <w:r>
         <w:t xml:space="preserve"> </w:t>
-      </w:r>
-      <w:r>
-        <w:t>Yes, the only agent in play in the environment would be the scheduler AI</w:t>
-      </w:r>
-      <w:r>
-        <w:t xml:space="preserve"> </w:t>
-      </w:r>
-    </w:p>
-    <w:p>
-      <w:pPr>
-        <w:pStyle w:val="ListParagraph"/>
-        <w:numPr>
-          <w:ilvl w:val="0"/>
-          <w:numId w:val="1"/>
-        </w:numPr>
-      </w:pPr>
-      <w:r>
-        <w:t xml:space="preserve"> </w:t>
-      </w:r>
-    </w:p>
-    <w:p>
-      <w:pPr>
-        <w:pStyle w:val="ListParagraph"/>
-        <w:numPr>
-          <w:ilvl w:val="1"/>
-          <w:numId w:val="1"/>
-        </w:numPr>
-      </w:pPr>
-      <w:r>
-        <w:t xml:space="preserve">Taking a test on a curve. You can do either really bad or really good, but because you rely on the test scores of the other students, you no longer have a deterministic result of whatever you choose. </w:t>
       </w:r>
       <w:bookmarkStart w:id="0" w:name="_GoBack"/>
       <w:bookmarkEnd w:id="0"/>
+    </w:p>
+    <w:p>
+      <w:pPr>
+        <w:pStyle w:val="ListParagraph"/>
+        <w:numPr>
+          <w:ilvl w:val="0"/>
+          <w:numId w:val="1"/>
+        </w:numPr>
+      </w:pPr>
+    </w:p>
+    <w:p>
+      <w:pPr>
+        <w:pStyle w:val="ListParagraph"/>
+        <w:numPr>
+          <w:ilvl w:val="1"/>
+          <w:numId w:val="1"/>
+        </w:numPr>
+      </w:pPr>
+      <w:r>
+        <w:t xml:space="preserve">Poker </w:t>
+      </w:r>
+    </w:p>
+    <w:p>
+      <w:pPr>
+        <w:pStyle w:val="ListParagraph"/>
+        <w:numPr>
+          <w:ilvl w:val="2"/>
+          <w:numId w:val="1"/>
+        </w:numPr>
+      </w:pPr>
+      <w:r>
+        <w:t>PEAS: P: Earning a lot of money, losing least amount of money. E: cards you have, cards opponents have, money you have, money in play, whether players are lying or not. A: play a card, draw a card, put chips in, up ante. S: camera for cards, camera for money, maybe a camera to identify tells.</w:t>
+      </w:r>
+    </w:p>
+    <w:p>
+      <w:pPr>
+        <w:pStyle w:val="ListParagraph"/>
+        <w:numPr>
+          <w:ilvl w:val="2"/>
+          <w:numId w:val="1"/>
+        </w:numPr>
+      </w:pPr>
+      <w:r>
+        <w:t>Environment:</w:t>
+      </w:r>
+    </w:p>
+    <w:p>
+      <w:pPr>
+        <w:pStyle w:val="ListParagraph"/>
+        <w:numPr>
+          <w:ilvl w:val="3"/>
+          <w:numId w:val="1"/>
+        </w:numPr>
+      </w:pPr>
+      <w:r>
+        <w:t>Observable: Partially, you can’t tell what other players have in their hands, but you can look at what you have and how much money is in play.</w:t>
+      </w:r>
+    </w:p>
+    <w:p>
+      <w:pPr>
+        <w:pStyle w:val="ListParagraph"/>
+        <w:numPr>
+          <w:ilvl w:val="3"/>
+          <w:numId w:val="1"/>
+        </w:numPr>
+      </w:pPr>
+      <w:r>
+        <w:lastRenderedPageBreak/>
+        <w:t>Deterministic: No, while you can influence the state of the environment, you don’t overall determine what the environment will be, as there are other players involved who also influence the environment.</w:t>
+      </w:r>
+    </w:p>
+    <w:p>
+      <w:pPr>
+        <w:pStyle w:val="ListParagraph"/>
+        <w:numPr>
+          <w:ilvl w:val="3"/>
+          <w:numId w:val="1"/>
+        </w:numPr>
+      </w:pPr>
+      <w:r>
+        <w:t xml:space="preserve">Episodic: </w:t>
+      </w:r>
+      <w:r>
+        <w:t xml:space="preserve">Yes, each hand would be an episode, and depending on the current episode a decision will be made (depending on hand, money stack) </w:t>
+      </w:r>
+    </w:p>
+    <w:p>
+      <w:pPr>
+        <w:pStyle w:val="ListParagraph"/>
+        <w:numPr>
+          <w:ilvl w:val="3"/>
+          <w:numId w:val="1"/>
+        </w:numPr>
+      </w:pPr>
+      <w:r>
+        <w:t>Static: Yes, others need to wait while you take your turn.</w:t>
+      </w:r>
+    </w:p>
+    <w:p>
+      <w:pPr>
+        <w:pStyle w:val="ListParagraph"/>
+        <w:numPr>
+          <w:ilvl w:val="3"/>
+          <w:numId w:val="1"/>
+        </w:numPr>
+      </w:pPr>
+      <w:r>
+        <w:t xml:space="preserve">Discrete: </w:t>
+      </w:r>
+      <w:r>
+        <w:t>Yes</w:t>
+      </w:r>
+      <w:r>
+        <w:t xml:space="preserve">, </w:t>
+      </w:r>
+      <w:r>
+        <w:t xml:space="preserve">the poker playing </w:t>
+      </w:r>
+      <w:proofErr w:type="spellStart"/>
+      <w:r>
+        <w:t>ai</w:t>
+      </w:r>
+      <w:proofErr w:type="spellEnd"/>
+      <w:r>
+        <w:t xml:space="preserve"> would examine its own and the number of hand options would be finite and countable.</w:t>
+      </w:r>
+    </w:p>
+    <w:p>
+      <w:pPr>
+        <w:pStyle w:val="ListParagraph"/>
+        <w:numPr>
+          <w:ilvl w:val="3"/>
+          <w:numId w:val="1"/>
+        </w:numPr>
+      </w:pPr>
+      <w:r>
+        <w:t>Single-Agent: No, there are multiple players involved in the game.</w:t>
+      </w:r>
+    </w:p>
+    <w:p>
+      <w:pPr>
+        <w:pStyle w:val="ListParagraph"/>
+        <w:numPr>
+          <w:ilvl w:val="1"/>
+          <w:numId w:val="1"/>
+        </w:numPr>
+      </w:pPr>
+      <w:r>
+        <w:t>Security that monitors a building’s hallway at night</w:t>
+      </w:r>
+    </w:p>
+    <w:p>
+      <w:pPr>
+        <w:pStyle w:val="ListParagraph"/>
+        <w:numPr>
+          <w:ilvl w:val="2"/>
+          <w:numId w:val="1"/>
+        </w:numPr>
+      </w:pPr>
+      <w:r>
+        <w:t xml:space="preserve">PEAS: P: </w:t>
+      </w:r>
+      <w:r>
+        <w:t>Whether they can catch intruders, how quickly they can sound alarm, accuracy between intruders and employees. E: hallway with people, dark surroundings, small animals/other distractions. A: sound alarm, notify authorities. S: Camera, maybe microphone, speaker to alarm</w:t>
+      </w:r>
+      <w:r>
+        <w:t>, screen/recorder</w:t>
+      </w:r>
+      <w:r>
+        <w:t xml:space="preserve">. </w:t>
+      </w:r>
+    </w:p>
+    <w:p>
+      <w:pPr>
+        <w:pStyle w:val="ListParagraph"/>
+        <w:numPr>
+          <w:ilvl w:val="2"/>
+          <w:numId w:val="1"/>
+        </w:numPr>
+      </w:pPr>
+      <w:r>
+        <w:t>Environment:</w:t>
+      </w:r>
+    </w:p>
+    <w:p>
+      <w:pPr>
+        <w:pStyle w:val="ListParagraph"/>
+        <w:numPr>
+          <w:ilvl w:val="3"/>
+          <w:numId w:val="1"/>
+        </w:numPr>
+      </w:pPr>
+      <w:r>
+        <w:t>Observable: Fully, with the right set up, the AI should be able to see the entire hallway</w:t>
+      </w:r>
+    </w:p>
+    <w:p>
+      <w:pPr>
+        <w:pStyle w:val="ListParagraph"/>
+        <w:numPr>
+          <w:ilvl w:val="3"/>
+          <w:numId w:val="1"/>
+        </w:numPr>
+      </w:pPr>
+      <w:r>
+        <w:t xml:space="preserve">Deterministic: Partially. There are many things that could happen in the environment that </w:t>
+      </w:r>
+      <w:r>
+        <w:t>could not be predicted</w:t>
+      </w:r>
+      <w:r>
+        <w:t xml:space="preserve"> by the AI, such as if an intruder runs or doesn’t after an alarm is sounded.</w:t>
+      </w:r>
+      <w:r>
+        <w:t xml:space="preserve"> It is real world so there could be any number of options.</w:t>
+      </w:r>
+    </w:p>
+    <w:p>
+      <w:pPr>
+        <w:pStyle w:val="ListParagraph"/>
+        <w:numPr>
+          <w:ilvl w:val="3"/>
+          <w:numId w:val="1"/>
+        </w:numPr>
+      </w:pPr>
+      <w:r>
+        <w:t xml:space="preserve">Episodic: </w:t>
+      </w:r>
+      <w:r>
+        <w:t>No, the AI wouldn’t observe the hallway in episodes, but as a continuous feed.</w:t>
+      </w:r>
+    </w:p>
+    <w:p>
+      <w:pPr>
+        <w:pStyle w:val="ListParagraph"/>
+        <w:numPr>
+          <w:ilvl w:val="3"/>
+          <w:numId w:val="1"/>
+        </w:numPr>
+      </w:pPr>
+      <w:r>
+        <w:t xml:space="preserve">Static: </w:t>
+      </w:r>
+      <w:r>
+        <w:t>No, because the environment is changing always (intruder walking down hall) it is dynamic, and will not wait for the AI to make a decision</w:t>
+      </w:r>
+    </w:p>
+    <w:p>
+      <w:pPr>
+        <w:pStyle w:val="ListParagraph"/>
+        <w:numPr>
+          <w:ilvl w:val="3"/>
+          <w:numId w:val="1"/>
+        </w:numPr>
+      </w:pPr>
+      <w:r>
+        <w:t xml:space="preserve">Discrete: </w:t>
+      </w:r>
+      <w:r>
+        <w:t>No, there are an infinite number of states the hallway can be in</w:t>
+      </w:r>
+    </w:p>
+    <w:p>
+      <w:pPr>
+        <w:pStyle w:val="ListParagraph"/>
+        <w:numPr>
+          <w:ilvl w:val="3"/>
+          <w:numId w:val="1"/>
+        </w:numPr>
+      </w:pPr>
+      <w:r>
+        <w:t xml:space="preserve">Single-Agent: </w:t>
+      </w:r>
+      <w:r>
+        <w:t>Yes, the observing AI will be the only agent in the environment</w:t>
+      </w:r>
+    </w:p>
+    <w:p>
+      <w:pPr>
+        <w:pStyle w:val="ListParagraph"/>
+        <w:numPr>
+          <w:ilvl w:val="1"/>
+          <w:numId w:val="1"/>
+        </w:numPr>
+      </w:pPr>
+      <w:r>
+        <w:t>(Scheduling agent that coordinates employee meetings)</w:t>
+      </w:r>
+    </w:p>
+    <w:p>
+      <w:pPr>
+        <w:pStyle w:val="ListParagraph"/>
+        <w:numPr>
+          <w:ilvl w:val="2"/>
+          <w:numId w:val="1"/>
+        </w:numPr>
+      </w:pPr>
+      <w:r>
+        <w:t xml:space="preserve">PEAS: P: How efficient they are at managing an employee’s time, no overlapping meetings. E: regular meetings, special case meetings, multiple employees with different schedules. A: book rooms in the building, notify employees, notify other members of the meeting. S: camera to observe rooms, keyboard/screen for inputting employee schedules. </w:t>
+      </w:r>
+    </w:p>
+    <w:p>
+      <w:pPr>
+        <w:pStyle w:val="ListParagraph"/>
+        <w:numPr>
+          <w:ilvl w:val="2"/>
+          <w:numId w:val="1"/>
+        </w:numPr>
+      </w:pPr>
+      <w:r>
+        <w:t>Environment:</w:t>
+      </w:r>
+    </w:p>
+    <w:p>
+      <w:pPr>
+        <w:pStyle w:val="ListParagraph"/>
+        <w:numPr>
+          <w:ilvl w:val="3"/>
+          <w:numId w:val="1"/>
+        </w:numPr>
+      </w:pPr>
+      <w:r>
+        <w:t xml:space="preserve">Observable: </w:t>
+      </w:r>
+      <w:r>
+        <w:t>Yes. The AI would have complete access to all employee’s schedules/availability.</w:t>
+      </w:r>
+    </w:p>
+    <w:p>
+      <w:pPr>
+        <w:pStyle w:val="ListParagraph"/>
+        <w:numPr>
+          <w:ilvl w:val="3"/>
+          <w:numId w:val="1"/>
+        </w:numPr>
+      </w:pPr>
+      <w:r>
+        <w:lastRenderedPageBreak/>
+        <w:t xml:space="preserve">Deterministic: </w:t>
+      </w:r>
+      <w:r>
+        <w:t>Yes, because the AI schedules the meetings, the state of the environment depends on what decisions the AI makes</w:t>
+      </w:r>
+    </w:p>
+    <w:p>
+      <w:pPr>
+        <w:pStyle w:val="ListParagraph"/>
+        <w:numPr>
+          <w:ilvl w:val="3"/>
+          <w:numId w:val="1"/>
+        </w:numPr>
+      </w:pPr>
+      <w:r>
+        <w:t xml:space="preserve">Episodic: </w:t>
+      </w:r>
+      <w:r>
+        <w:t xml:space="preserve">Yes, there is no reason for the AI to need past data, as it simply would make future decisions based on </w:t>
+      </w:r>
+      <w:r>
+        <w:t xml:space="preserve">a current snapshot of </w:t>
+      </w:r>
+      <w:r>
+        <w:t>employee schedule</w:t>
+      </w:r>
+      <w:r>
+        <w:t>s</w:t>
+      </w:r>
+    </w:p>
+    <w:p>
+      <w:pPr>
+        <w:pStyle w:val="ListParagraph"/>
+        <w:numPr>
+          <w:ilvl w:val="3"/>
+          <w:numId w:val="1"/>
+        </w:numPr>
+      </w:pPr>
+      <w:r>
+        <w:t xml:space="preserve">Static: </w:t>
+      </w:r>
+      <w:r>
+        <w:t>Yes, no meeting would happen unless scheduled by the AI</w:t>
+      </w:r>
+    </w:p>
+    <w:p>
+      <w:pPr>
+        <w:pStyle w:val="ListParagraph"/>
+        <w:numPr>
+          <w:ilvl w:val="3"/>
+          <w:numId w:val="1"/>
+        </w:numPr>
+      </w:pPr>
+      <w:r>
+        <w:t xml:space="preserve">Discrete: </w:t>
+      </w:r>
+      <w:r>
+        <w:t>Yes, there are a finite number of possible actions and states (rooms are all open, rooms are all closed, some are open for meetings, etc.)</w:t>
+      </w:r>
+    </w:p>
+    <w:p>
+      <w:pPr>
+        <w:pStyle w:val="ListParagraph"/>
+        <w:numPr>
+          <w:ilvl w:val="3"/>
+          <w:numId w:val="1"/>
+        </w:numPr>
+      </w:pPr>
+      <w:r>
+        <w:t>Single-Agent:</w:t>
+      </w:r>
+      <w:r>
+        <w:t xml:space="preserve"> </w:t>
+      </w:r>
+      <w:r>
+        <w:t>Yes, the only agent in play in the environment would be the scheduler AI</w:t>
+      </w:r>
+      <w:r>
+        <w:t xml:space="preserve"> </w:t>
+      </w:r>
+    </w:p>
+    <w:p>
+      <w:pPr>
+        <w:pStyle w:val="ListParagraph"/>
+        <w:numPr>
+          <w:ilvl w:val="0"/>
+          <w:numId w:val="1"/>
+        </w:numPr>
+      </w:pPr>
+      <w:r>
+        <w:t xml:space="preserve"> </w:t>
+      </w:r>
+    </w:p>
+    <w:p>
+      <w:pPr>
+        <w:pStyle w:val="ListParagraph"/>
+        <w:numPr>
+          <w:ilvl w:val="1"/>
+          <w:numId w:val="1"/>
+        </w:numPr>
+      </w:pPr>
+      <w:r>
+        <w:t xml:space="preserve">Taking a test on a curve. You can do either really bad or really good, but because you rely on the test scores of the other students, you no longer have a deterministic result of whatever you choose. </w:t>
+      </w:r>
     </w:p>
     <w:p>
       <w:pPr>

</xml_diff>